<commit_message>
Updated CV - Ankit Kumar
</commit_message>
<xml_diff>
--- a/Ankit Kumar - CV.docx
+++ b/Ankit Kumar - CV.docx
@@ -20,7 +20,7 @@
         <mc:AlternateContent>
           <mc:Choice Requires="wps">
             <w:drawing>
-              <wp:anchor distT="45720" distB="45720" distL="114300" distR="114300" simplePos="0" relativeHeight="251661312" behindDoc="0" locked="0" layoutInCell="1" allowOverlap="1" wp14:anchorId="50E31F02" wp14:editId="4356008E">
+              <wp:anchor distT="45720" distB="45720" distL="114300" distR="114300" simplePos="0" relativeHeight="251661312" behindDoc="0" locked="0" layoutInCell="1" allowOverlap="1" wp14:anchorId="50E31F02" wp14:editId="29703D9D">
                 <wp:simplePos x="0" y="0"/>
                 <wp:positionH relativeFrom="column">
                   <wp:posOffset>1352550</wp:posOffset>
@@ -28,8 +28,8 @@
                 <wp:positionV relativeFrom="paragraph">
                   <wp:posOffset>0</wp:posOffset>
                 </wp:positionV>
-                <wp:extent cx="4972050" cy="2105025"/>
-                <wp:effectExtent l="0" t="0" r="0" b="9525"/>
+                <wp:extent cx="5143500" cy="2381250"/>
+                <wp:effectExtent l="0" t="0" r="0" b="0"/>
                 <wp:wrapSquare wrapText="bothSides"/>
                 <wp:docPr id="217" name="Text Box 2"/>
                 <wp:cNvGraphicFramePr>
@@ -44,7 +44,7 @@
                       <wps:spPr bwMode="auto">
                         <a:xfrm>
                           <a:off x="0" y="0"/>
-                          <a:ext cx="4972050" cy="2105025"/>
+                          <a:ext cx="5143500" cy="2381250"/>
                         </a:xfrm>
                         <a:prstGeom prst="rect">
                           <a:avLst/>
@@ -116,6 +116,17 @@
                                 <w14:ligatures w14:val="none"/>
                               </w:rPr>
                               <w:t>QA Engineer with over 8 years of extensive experience in all facets of Automation and Manual software testing</w:t>
+                            </w:r>
+                            <w:r>
+                              <w:rPr>
+                                <w:rFonts w:ascii="Trebuchet MS" w:eastAsia="Trebuchet MS" w:hAnsi="Trebuchet MS" w:cs="Trebuchet MS"/>
+                                <w:color w:val="000007"/>
+                                <w:spacing w:val="-4"/>
+                                <w:kern w:val="0"/>
+                                <w:sz w:val="18"/>
+                                <w14:ligatures w14:val="none"/>
+                              </w:rPr>
+                              <w:t>:</w:t>
                             </w:r>
                           </w:p>
                           <w:p>
@@ -440,6 +451,112 @@
                               <w:t>role of a Technical Scrum Master.</w:t>
                             </w:r>
                           </w:p>
+                          <w:p>
+                            <w:pPr>
+                              <w:tabs>
+                                <w:tab w:val="left" w:pos="268"/>
+                              </w:tabs>
+                              <w:spacing w:before="27" w:after="0"/>
+                              <w:ind w:left="149"/>
+                              <w:rPr>
+                                <w:color w:val="000007"/>
+                                <w:spacing w:val="-4"/>
+                                <w:sz w:val="16"/>
+                                <w:szCs w:val="16"/>
+                              </w:rPr>
+                            </w:pPr>
+                          </w:p>
+                          <w:p>
+                            <w:pPr>
+                              <w:tabs>
+                                <w:tab w:val="left" w:pos="268"/>
+                              </w:tabs>
+                              <w:spacing w:before="27"/>
+                              <w:ind w:left="149"/>
+                              <w:rPr>
+                                <w:color w:val="000007"/>
+                                <w:spacing w:val="-4"/>
+                              </w:rPr>
+                            </w:pPr>
+                            <w:r>
+                              <w:rPr>
+                                <w:b/>
+                                <w:bCs/>
+                                <w:color w:val="000007"/>
+                                <w:spacing w:val="-4"/>
+                              </w:rPr>
+                              <w:t>Email</w:t>
+                            </w:r>
+                            <w:r>
+                              <w:rPr>
+                                <w:color w:val="000007"/>
+                                <w:spacing w:val="-4"/>
+                              </w:rPr>
+                              <w:t xml:space="preserve">: </w:t>
+                            </w:r>
+                            <w:hyperlink r:id="rId6" w:history="1">
+                              <w:r>
+                                <w:rPr>
+                                  <w:rStyle w:val="Hyperlink"/>
+                                  <w:spacing w:val="-4"/>
+                                </w:rPr>
+                                <w:t>ankitkumofficial@gmail.com</w:t>
+                              </w:r>
+                            </w:hyperlink>
+                            <w:r>
+                              <w:rPr>
+                                <w:color w:val="000007"/>
+                                <w:spacing w:val="-4"/>
+                              </w:rPr>
+                              <w:t xml:space="preserve"> | </w:t>
+                            </w:r>
+                            <w:r>
+                              <w:rPr>
+                                <w:b/>
+                                <w:bCs/>
+                                <w:color w:val="000007"/>
+                                <w:spacing w:val="-4"/>
+                              </w:rPr>
+                              <w:t>Mobile</w:t>
+                            </w:r>
+                            <w:r>
+                              <w:rPr>
+                                <w:color w:val="000007"/>
+                                <w:spacing w:val="-4"/>
+                              </w:rPr>
+                              <w:t>: +971</w:t>
+                            </w:r>
+                            <w:r>
+                              <w:rPr>
+                                <w:color w:val="000007"/>
+                                <w:spacing w:val="-4"/>
+                              </w:rPr>
+                              <w:t xml:space="preserve"> </w:t>
+                            </w:r>
+                            <w:r>
+                              <w:rPr>
+                                <w:color w:val="000007"/>
+                                <w:spacing w:val="-4"/>
+                              </w:rPr>
+                              <w:t xml:space="preserve">564756650 | </w:t>
+                            </w:r>
+                            <w:r>
+                              <w:rPr>
+                                <w:b/>
+                                <w:bCs/>
+                                <w:color w:val="000007"/>
+                                <w:spacing w:val="-4"/>
+                              </w:rPr>
+                              <w:t>Current Location</w:t>
+                            </w:r>
+                            <w:r>
+                              <w:rPr>
+                                <w:color w:val="000007"/>
+                                <w:spacing w:val="-4"/>
+                              </w:rPr>
+                              <w:t>: Dubai</w:t>
+                            </w:r>
+                          </w:p>
                         </w:txbxContent>
                       </wps:txbx>
                       <wps:bodyPr rot="0" vert="horz" wrap="square" lIns="91440" tIns="45720" rIns="91440" bIns="45720" anchor="t" anchorCtr="0">
@@ -463,7 +580,7 @@
                 <v:stroke joinstyle="miter"/>
                 <v:path gradientshapeok="t" o:connecttype="rect"/>
               </v:shapetype>
-              <v:shape id="Text Box 2" o:spid="_x0000_s1026" type="#_x0000_t202" style="position:absolute;margin-left:106.5pt;margin-top:0;width:391.5pt;height:165.75pt;z-index:251661312;visibility:visible;mso-wrap-style:square;mso-width-percent:0;mso-height-percent:0;mso-wrap-distance-left:9pt;mso-wrap-distance-top:3.6pt;mso-wrap-distance-right:9pt;mso-wrap-distance-bottom:3.6pt;mso-position-horizontal:absolute;mso-position-horizontal-relative:text;mso-position-vertical:absolute;mso-position-vertical-relative:text;mso-width-percent:0;mso-height-percent:0;mso-width-relative:margin;mso-height-relative:margin;v-text-anchor:top" o:gfxdata="UEsDBBQABgAIAAAAIQC2gziS/gAAAOEBAAATAAAAW0NvbnRlbnRfVHlwZXNdLnhtbJSRQU7DMBBF&#10;90jcwfIWJU67QAgl6YK0S0CoHGBkTxKLZGx5TGhvj5O2G0SRWNoz/78nu9wcxkFMGNg6quQqL6RA&#10;0s5Y6ir5vt9lD1JwBDIwOMJKHpHlpr69KfdHjyxSmriSfYz+USnWPY7AufNIadK6MEJMx9ApD/oD&#10;OlTrorhX2lFEilmcO2RdNtjC5xDF9pCuTyYBB5bi6bQ4syoJ3g9WQ0ymaiLzg5KdCXlKLjvcW893&#10;SUOqXwnz5DrgnHtJTxOsQfEKIT7DmDSUCaxw7Rqn8787ZsmRM9e2VmPeBN4uqYvTtW7jvijg9N/y&#10;JsXecLq0q+WD6m8AAAD//wMAUEsDBBQABgAIAAAAIQA4/SH/1gAAAJQBAAALAAAAX3JlbHMvLnJl&#10;bHOkkMFqwzAMhu+DvYPRfXGawxijTi+j0GvpHsDYimMaW0Yy2fr2M4PBMnrbUb/Q94l/f/hMi1qR&#10;JVI2sOt6UJgd+ZiDgffL8ekFlFSbvV0oo4EbChzGx4f9GRdb25HMsYhqlCwG5lrLq9biZkxWOiqY&#10;22YiTra2kYMu1l1tQD30/bPm3wwYN0x18gb45AdQl1tp5j/sFB2T0FQ7R0nTNEV3j6o9feQzro1i&#10;OWA14Fm+Q8a1a8+Bvu/d/dMb2JY5uiPbhG/ktn4cqGU/er3pcvwCAAD//wMAUEsDBBQABgAIAAAA&#10;IQCAuJHHCwIAAPcDAAAOAAAAZHJzL2Uyb0RvYy54bWysU9uO0zAQfUfiHyy/06RVC9uo6WrpUoS0&#10;XKSFD3Acp7FwPGbsNilfz9jJdgu8IfxgjT3jMzNnjje3Q2fYSaHXYEs+n+WcKSuh1vZQ8m9f969u&#10;OPNB2FoYsKrkZ+X57fbli03vCrWAFkytkBGI9UXvSt6G4Ios87JVnfAzcMqSswHsRKAjHrIaRU/o&#10;nckWef466wFrhyCV93R7Pzr5NuE3jZLhc9N4FZgpOdUW0o5pr+KebTeiOKBwrZZTGeIfquiEtpT0&#10;AnUvgmBH1H9BdVoieGjCTEKXQdNoqVIP1M08/6Obx1Y4lXohcry70OT/H6z8dHp0X5CF4S0MNMDU&#10;hHcPIL97ZmHXCntQd4jQt0rUlHgeKct654vpaaTaFz6CVP1HqGnI4hggAQ0NdpEV6pMROg3gfCFd&#10;DYFJulyu3yzyFbkk+RZzMherlEMUT88d+vBeQceiUXKkqSZ4cXrwIZYjiqeQmM2D0fVeG5MOeKh2&#10;BtlJkAL2aU3ov4UZy/qSr1eUO76yEN8ncXQ6kEKN7kp+k8c1aibS8c7WKSQIbUabKjF24idSMpIT&#10;hmqgwMhTBfWZmEIYlUg/h4wW8CdnPamw5P7HUaDizHywxPZ6vlxG2abDckVMcYbXnuraI6wkqJIH&#10;zkZzF5LUx47uaCqNTnw9VzLVSupKNE4/Icr3+pyinv/r9hcAAAD//wMAUEsDBBQABgAIAAAAIQDt&#10;jfng3gAAAAgBAAAPAAAAZHJzL2Rvd25yZXYueG1sTI9BT4NAEIXvJv6HzZh4MXahWCqUoVETjdfW&#10;/oCB3QIpu0vYbaH/3vFkL5OZvJc33yu2s+nFRY++cxYhXkQgtK2d6myDcPj5fH4F4QNZRb2zGuGq&#10;PWzL+7uCcuUmu9OXfWgEh1ifE0IbwpBL6etWG/ILN2jL2tGNhgKfYyPVSBOHm14uoyiVhjrLH1oa&#10;9Eer69P+bBCO39PTKpuqr3BY717Sd+rWlbsiPj7MbxsQQc/h3wx/+IwOJTNV7myVFz3CMk64S0Dg&#10;yXKWpbxUCEkSr0CWhbwtUP4CAAD//wMAUEsBAi0AFAAGAAgAAAAhALaDOJL+AAAA4QEAABMAAAAA&#10;AAAAAAAAAAAAAAAAAFtDb250ZW50X1R5cGVzXS54bWxQSwECLQAUAAYACAAAACEAOP0h/9YAAACU&#10;AQAACwAAAAAAAAAAAAAAAAAvAQAAX3JlbHMvLnJlbHNQSwECLQAUAAYACAAAACEAgLiRxwsCAAD3&#10;AwAADgAAAAAAAAAAAAAAAAAuAgAAZHJzL2Uyb0RvYy54bWxQSwECLQAUAAYACAAAACEA7Y354N4A&#10;AAAIAQAADwAAAAAAAAAAAAAAAABlBAAAZHJzL2Rvd25yZXYueG1sUEsFBgAAAAAEAAQA8wAAAHAF&#10;AAAAAA==&#10;" stroked="f">
+              <v:shape id="Text Box 2" o:spid="_x0000_s1026" type="#_x0000_t202" style="position:absolute;margin-left:106.5pt;margin-top:0;width:405pt;height:187.5pt;z-index:251661312;visibility:visible;mso-wrap-style:square;mso-width-percent:0;mso-height-percent:0;mso-wrap-distance-left:9pt;mso-wrap-distance-top:3.6pt;mso-wrap-distance-right:9pt;mso-wrap-distance-bottom:3.6pt;mso-position-horizontal:absolute;mso-position-horizontal-relative:text;mso-position-vertical:absolute;mso-position-vertical-relative:text;mso-width-percent:0;mso-height-percent:0;mso-width-relative:margin;mso-height-relative:margin;v-text-anchor:top" o:gfxdata="UEsDBBQABgAIAAAAIQC2gziS/gAAAOEBAAATAAAAW0NvbnRlbnRfVHlwZXNdLnhtbJSRQU7DMBBF&#10;90jcwfIWJU67QAgl6YK0S0CoHGBkTxKLZGx5TGhvj5O2G0SRWNoz/78nu9wcxkFMGNg6quQqL6RA&#10;0s5Y6ir5vt9lD1JwBDIwOMJKHpHlpr69KfdHjyxSmriSfYz+USnWPY7AufNIadK6MEJMx9ApD/oD&#10;OlTrorhX2lFEilmcO2RdNtjC5xDF9pCuTyYBB5bi6bQ4syoJ3g9WQ0ymaiLzg5KdCXlKLjvcW893&#10;SUOqXwnz5DrgnHtJTxOsQfEKIT7DmDSUCaxw7Rqn8787ZsmRM9e2VmPeBN4uqYvTtW7jvijg9N/y&#10;JsXecLq0q+WD6m8AAAD//wMAUEsDBBQABgAIAAAAIQA4/SH/1gAAAJQBAAALAAAAX3JlbHMvLnJl&#10;bHOkkMFqwzAMhu+DvYPRfXGawxijTi+j0GvpHsDYimMaW0Yy2fr2M4PBMnrbUb/Q94l/f/hMi1qR&#10;JVI2sOt6UJgd+ZiDgffL8ekFlFSbvV0oo4EbChzGx4f9GRdb25HMsYhqlCwG5lrLq9biZkxWOiqY&#10;22YiTra2kYMu1l1tQD30/bPm3wwYN0x18gb45AdQl1tp5j/sFB2T0FQ7R0nTNEV3j6o9feQzro1i&#10;OWA14Fm+Q8a1a8+Bvu/d/dMb2JY5uiPbhG/ktn4cqGU/er3pcvwCAAD//wMAUEsDBBQABgAIAAAA&#10;IQCNJKZ5DQIAAPcDAAAOAAAAZHJzL2Uyb0RvYy54bWysU9uO2yAQfa/Uf0C8N75s3GatOKtttqkq&#10;bS/Sth+AMY5RgaFAYqdf3wFns6vtW1Ue0AwzHGbOHNY3k1bkKJyXYBpaLHJKhOHQSbNv6I/vuzcr&#10;SnxgpmMKjGjoSXh6s3n9aj3aWpQwgOqEIwhifD3ahg4h2DrLPB+EZn4BVhgM9uA0C+i6fdY5NiK6&#10;VlmZ52+zEVxnHXDhPZ7ezUG6Sfh9L3j42vdeBKIairWFtLu0t3HPNmtW7x2zg+TnMtg/VKGZNPjo&#10;BeqOBUYOTv4FpSV34KEPCw46g76XXKQesJsif9HNw8CsSL0gOd5eaPL/D5Z/OT7Yb46E6T1MOMDU&#10;hLf3wH96YmA7MLMXt87BOAjW4cNFpCwbra/PVyPVvvYRpB0/Q4dDZocACWjqnY6sYJ8E0XEApwvp&#10;YgqE42FVLK+qHEMcY+XVqiirNJaM1Y/XrfPhowBNotFQh1NN8Ox470Msh9WPKfE1D0p2O6lUcty+&#10;3SpHjgwVsEsrdfAiTRkyNvS6KquEbCDeT+LQMqBCldQNXeVxzZqJdHwwXUoJTKrZxkqUOfMTKZnJ&#10;CVM7YWLkqYXuhEw5mJWIPweNAdxvSkZUYUP9rwNzghL1ySDb18VyGWWbnGX1rkTHPY+0zyPMcIRq&#10;aKBkNrchST3yYOAWp9LLxNdTJedaUV2JxvNPiPJ97qesp/+6+QMAAP//AwBQSwMEFAAGAAgAAAAh&#10;AI0X3O3dAAAACQEAAA8AAABkcnMvZG93bnJldi54bWxMj8FOwzAQRO9I/IO1SFwQtZvSBkKcCpBA&#10;XFv6AZt4m0TE6yh2m/TvcU70stJoRrNv8u1kO3GmwbeONSwXCgRx5UzLtYbDz+fjMwgfkA12jknD&#10;hTxsi9ubHDPjRt7ReR9qEUvYZ6ihCaHPpPRVQxb9wvXE0Tu6wWKIcqilGXCM5baTiVIbabHl+KHB&#10;nj4aqn73J6vh+D0+rF/G8isc0t3T5h3btHQXre/vprdXEIGm8B+GGT+iQxGZSndi40WnIVmu4pag&#10;Id7ZVsmsSw2rdK1AFrm8XlD8AQAA//8DAFBLAQItABQABgAIAAAAIQC2gziS/gAAAOEBAAATAAAA&#10;AAAAAAAAAAAAAAAAAABbQ29udGVudF9UeXBlc10ueG1sUEsBAi0AFAAGAAgAAAAhADj9If/WAAAA&#10;lAEAAAsAAAAAAAAAAAAAAAAALwEAAF9yZWxzLy5yZWxzUEsBAi0AFAAGAAgAAAAhAI0kpnkNAgAA&#10;9wMAAA4AAAAAAAAAAAAAAAAALgIAAGRycy9lMm9Eb2MueG1sUEsBAi0AFAAGAAgAAAAhAI0X3O3d&#10;AAAACQEAAA8AAAAAAAAAAAAAAAAAZwQAAGRycy9kb3ducmV2LnhtbFBLBQYAAAAABAAEAPMAAABx&#10;BQAAAAA=&#10;" stroked="f">
                 <v:textbox>
                   <w:txbxContent>
                     <w:p>
@@ -521,6 +638,17 @@
                           <w14:ligatures w14:val="none"/>
                         </w:rPr>
                         <w:t>QA Engineer with over 8 years of extensive experience in all facets of Automation and Manual software testing</w:t>
+                      </w:r>
+                      <w:r>
+                        <w:rPr>
+                          <w:rFonts w:ascii="Trebuchet MS" w:eastAsia="Trebuchet MS" w:hAnsi="Trebuchet MS" w:cs="Trebuchet MS"/>
+                          <w:color w:val="000007"/>
+                          <w:spacing w:val="-4"/>
+                          <w:kern w:val="0"/>
+                          <w:sz w:val="18"/>
+                          <w14:ligatures w14:val="none"/>
+                        </w:rPr>
+                        <w:t>:</w:t>
                       </w:r>
                     </w:p>
                     <w:p>
@@ -845,6 +973,112 @@
                         <w:t>role of a Technical Scrum Master.</w:t>
                       </w:r>
                     </w:p>
+                    <w:p>
+                      <w:pPr>
+                        <w:tabs>
+                          <w:tab w:val="left" w:pos="268"/>
+                        </w:tabs>
+                        <w:spacing w:before="27" w:after="0"/>
+                        <w:ind w:left="149"/>
+                        <w:rPr>
+                          <w:color w:val="000007"/>
+                          <w:spacing w:val="-4"/>
+                          <w:sz w:val="16"/>
+                          <w:szCs w:val="16"/>
+                        </w:rPr>
+                      </w:pPr>
+                    </w:p>
+                    <w:p>
+                      <w:pPr>
+                        <w:tabs>
+                          <w:tab w:val="left" w:pos="268"/>
+                        </w:tabs>
+                        <w:spacing w:before="27"/>
+                        <w:ind w:left="149"/>
+                        <w:rPr>
+                          <w:color w:val="000007"/>
+                          <w:spacing w:val="-4"/>
+                        </w:rPr>
+                      </w:pPr>
+                      <w:r>
+                        <w:rPr>
+                          <w:b/>
+                          <w:bCs/>
+                          <w:color w:val="000007"/>
+                          <w:spacing w:val="-4"/>
+                        </w:rPr>
+                        <w:t>Email</w:t>
+                      </w:r>
+                      <w:r>
+                        <w:rPr>
+                          <w:color w:val="000007"/>
+                          <w:spacing w:val="-4"/>
+                        </w:rPr>
+                        <w:t xml:space="preserve">: </w:t>
+                      </w:r>
+                      <w:hyperlink r:id="rId7" w:history="1">
+                        <w:r>
+                          <w:rPr>
+                            <w:rStyle w:val="Hyperlink"/>
+                            <w:spacing w:val="-4"/>
+                          </w:rPr>
+                          <w:t>ankitkumofficial@gmail.com</w:t>
+                        </w:r>
+                      </w:hyperlink>
+                      <w:r>
+                        <w:rPr>
+                          <w:color w:val="000007"/>
+                          <w:spacing w:val="-4"/>
+                        </w:rPr>
+                        <w:t xml:space="preserve"> | </w:t>
+                      </w:r>
+                      <w:r>
+                        <w:rPr>
+                          <w:b/>
+                          <w:bCs/>
+                          <w:color w:val="000007"/>
+                          <w:spacing w:val="-4"/>
+                        </w:rPr>
+                        <w:t>Mobile</w:t>
+                      </w:r>
+                      <w:r>
+                        <w:rPr>
+                          <w:color w:val="000007"/>
+                          <w:spacing w:val="-4"/>
+                        </w:rPr>
+                        <w:t>: +971</w:t>
+                      </w:r>
+                      <w:r>
+                        <w:rPr>
+                          <w:color w:val="000007"/>
+                          <w:spacing w:val="-4"/>
+                        </w:rPr>
+                        <w:t xml:space="preserve"> </w:t>
+                      </w:r>
+                      <w:r>
+                        <w:rPr>
+                          <w:color w:val="000007"/>
+                          <w:spacing w:val="-4"/>
+                        </w:rPr>
+                        <w:t xml:space="preserve">564756650 | </w:t>
+                      </w:r>
+                      <w:r>
+                        <w:rPr>
+                          <w:b/>
+                          <w:bCs/>
+                          <w:color w:val="000007"/>
+                          <w:spacing w:val="-4"/>
+                        </w:rPr>
+                        <w:t>Current Location</w:t>
+                      </w:r>
+                      <w:r>
+                        <w:rPr>
+                          <w:color w:val="000007"/>
+                          <w:spacing w:val="-4"/>
+                        </w:rPr>
+                        <w:t>: Dubai</w:t>
+                      </w:r>
+                    </w:p>
                   </w:txbxContent>
                 </v:textbox>
                 <w10:wrap type="square"/>
@@ -875,7 +1109,7 @@
                     <pic:cNvPicPr/>
                   </pic:nvPicPr>
                   <pic:blipFill>
-                    <a:blip r:embed="rId6" cstate="print">
+                    <a:blip r:embed="rId8" cstate="print">
                       <a:extLst>
                         <a:ext uri="{28A0092B-C50C-407E-A947-70E740481C1C}">
                           <a14:useLocalDpi xmlns:a14="http://schemas.microsoft.com/office/drawing/2010/main" val="0"/>
@@ -929,7 +1163,7 @@
                     <pic:cNvPicPr/>
                   </pic:nvPicPr>
                   <pic:blipFill>
-                    <a:blip r:embed="rId7" cstate="print"/>
+                    <a:blip r:embed="rId9" cstate="print"/>
                     <a:stretch>
                       <a:fillRect/>
                     </a:stretch>
@@ -978,6 +1212,30 @@
         <w:ind w:left="0"/>
         <w:rPr>
           <w:color w:val="4966AC"/>
+          <w:w w:val="110"/>
+          <w:sz w:val="16"/>
+          <w:szCs w:val="16"/>
+        </w:rPr>
+      </w:pPr>
+    </w:p>
+    <w:p>
+      <w:pPr>
+        <w:pStyle w:val="Title"/>
+        <w:ind w:left="0"/>
+        <w:rPr>
+          <w:color w:val="4966AC"/>
+          <w:w w:val="110"/>
+          <w:sz w:val="16"/>
+          <w:szCs w:val="16"/>
+        </w:rPr>
+      </w:pPr>
+    </w:p>
+    <w:p>
+      <w:pPr>
+        <w:pStyle w:val="Title"/>
+        <w:ind w:left="0"/>
+        <w:rPr>
+          <w:color w:val="4966AC"/>
           <w:spacing w:val="-2"/>
           <w:sz w:val="28"/>
           <w:szCs w:val="28"/>
@@ -1004,7 +1262,7 @@
                     <pic:cNvPicPr/>
                   </pic:nvPicPr>
                   <pic:blipFill>
-                    <a:blip r:embed="rId8" cstate="print"/>
+                    <a:blip r:embed="rId10" cstate="print"/>
                     <a:stretch>
                       <a:fillRect/>
                     </a:stretch>
@@ -1031,13 +1289,6 @@
           <w:szCs w:val="28"/>
         </w:rPr>
         <w:tab/>
-      </w:r>
-      <w:r>
-        <w:rPr>
-          <w:color w:val="4966AC"/>
-          <w:sz w:val="28"/>
-          <w:szCs w:val="28"/>
-        </w:rPr>
         <w:t>Key</w:t>
       </w:r>
       <w:r>
@@ -3810,6 +4061,7 @@
                               <w:spacing w:after="0" w:line="240" w:lineRule="auto"/>
                               <w:jc w:val="center"/>
                             </w:pPr>
+                            <w:proofErr w:type="spellStart"/>
                             <w:r>
                               <w:rPr>
                                 <w:rFonts w:ascii="Trebuchet MS" w:eastAsia="Trebuchet MS" w:hAnsi="Trebuchet MS" w:cs="Trebuchet MS"/>
@@ -3820,6 +4072,7 @@
                               </w:rPr>
                               <w:t>Contentful</w:t>
                             </w:r>
+                            <w:proofErr w:type="spellEnd"/>
                           </w:p>
                         </w:txbxContent>
                       </wps:txbx>
@@ -3855,6 +4108,7 @@
                         <w:spacing w:after="0" w:line="240" w:lineRule="auto"/>
                         <w:jc w:val="center"/>
                       </w:pPr>
+                      <w:proofErr w:type="spellStart"/>
                       <w:r>
                         <w:rPr>
                           <w:rFonts w:ascii="Trebuchet MS" w:eastAsia="Trebuchet MS" w:hAnsi="Trebuchet MS" w:cs="Trebuchet MS"/>
@@ -3865,6 +4119,7 @@
                         </w:rPr>
                         <w:t>Contentful</w:t>
                       </w:r>
+                      <w:proofErr w:type="spellEnd"/>
                     </w:p>
                   </w:txbxContent>
                 </v:textbox>
@@ -4475,17 +4730,7 @@
                 <w:spacing w:val="-2"/>
                 <w:szCs w:val="22"/>
               </w:rPr>
-              <w:t>skill</w:t>
-            </w:r>
-            <w:r>
-              <w:rPr>
-                <w:b w:val="0"/>
-                <w:bCs w:val="0"/>
-                <w:color w:val="3D3D3D"/>
-                <w:spacing w:val="-2"/>
-                <w:szCs w:val="22"/>
-              </w:rPr>
-              <w:t>s</w:t>
+              <w:t>skills</w:t>
             </w:r>
           </w:p>
         </w:tc>
@@ -4653,7 +4898,7 @@
                     <pic:cNvPicPr/>
                   </pic:nvPicPr>
                   <pic:blipFill>
-                    <a:blip r:embed="rId9" cstate="print"/>
+                    <a:blip r:embed="rId11" cstate="print"/>
                     <a:stretch>
                       <a:fillRect/>
                     </a:stretch>
@@ -5574,7 +5819,18 @@
           <w:sz w:val="18"/>
           <w:szCs w:val="22"/>
         </w:rPr>
-        <w:t>Sopra is a global leader in software, integration, support, and advice services for over 500 banks and financial institutions in over 70 countries.</w:t>
+        <w:t xml:space="preserve">Sopra is a global leader in software, integration, support, and advice services for over 500 banks and </w:t>
+      </w:r>
+      <w:r>
+        <w:rPr>
+          <w:i/>
+          <w:color w:val="7E8EA8"/>
+          <w:spacing w:val="-2"/>
+          <w:sz w:val="18"/>
+          <w:szCs w:val="22"/>
+        </w:rPr>
+        <w:lastRenderedPageBreak/>
+        <w:t>financial institutions in over 70 countries.</w:t>
       </w:r>
     </w:p>
     <w:p>
@@ -5610,7 +5866,6 @@
           <w:sz w:val="20"/>
           <w:szCs w:val="22"/>
         </w:rPr>
-        <w:lastRenderedPageBreak/>
         <w:t>Product Detail: AnaCredit (Lead QA Automation &amp; Scrum Master)</w:t>
       </w:r>
     </w:p>
@@ -7110,6 +7365,7 @@
           <w:spacing w:val="-2"/>
           <w:sz w:val="16"/>
         </w:rPr>
+        <w:lastRenderedPageBreak/>
         <w:t>Responsibilities/Tasks</w:t>
       </w:r>
     </w:p>
@@ -7145,7 +7401,6 @@
           <w:color w:val="3D3D3D"/>
           <w:sz w:val="18"/>
         </w:rPr>
-        <w:lastRenderedPageBreak/>
         <w:t>Performed data analysis for valid and invalid test data for testing scope/objective.</w:t>
       </w:r>
     </w:p>
@@ -7322,7 +7577,7 @@
                     <pic:cNvPicPr/>
                   </pic:nvPicPr>
                   <pic:blipFill>
-                    <a:blip r:embed="rId10" cstate="print"/>
+                    <a:blip r:embed="rId12" cstate="print"/>
                     <a:stretch>
                       <a:fillRect/>
                     </a:stretch>
@@ -7350,24 +7605,7 @@
           <w:szCs w:val="28"/>
         </w:rPr>
         <w:tab/>
-      </w:r>
-      <w:r>
-        <w:rPr>
-          <w:color w:val="4966AC"/>
-          <w:spacing w:val="-2"/>
-          <w:sz w:val="28"/>
-          <w:szCs w:val="28"/>
-        </w:rPr>
-        <w:t>C</w:t>
-      </w:r>
-      <w:r>
-        <w:rPr>
-          <w:color w:val="4966AC"/>
-          <w:spacing w:val="-2"/>
-          <w:sz w:val="28"/>
-          <w:szCs w:val="28"/>
-        </w:rPr>
-        <w:t>ertifications</w:t>
+        <w:t>Certifications</w:t>
       </w:r>
     </w:p>
     <w:p>
@@ -7502,7 +7740,7 @@
                     <pic:cNvPicPr/>
                   </pic:nvPicPr>
                   <pic:blipFill>
-                    <a:blip r:embed="rId11" cstate="print"/>
+                    <a:blip r:embed="rId13" cstate="print"/>
                     <a:stretch>
                       <a:fillRect/>
                     </a:stretch>
@@ -7530,14 +7768,6 @@
           <w:szCs w:val="28"/>
         </w:rPr>
         <w:tab/>
-      </w:r>
-      <w:r>
-        <w:rPr>
-          <w:color w:val="4966AC"/>
-          <w:spacing w:val="-2"/>
-          <w:sz w:val="28"/>
-          <w:szCs w:val="28"/>
-        </w:rPr>
         <w:t>Academic Qualifications</w:t>
       </w:r>
     </w:p>
@@ -8046,7 +8276,7 @@
                     <pic:cNvPicPr/>
                   </pic:nvPicPr>
                   <pic:blipFill>
-                    <a:blip r:embed="rId10" cstate="print"/>
+                    <a:blip r:embed="rId12" cstate="print"/>
                     <a:stretch>
                       <a:fillRect/>
                     </a:stretch>
@@ -8074,14 +8304,6 @@
           <w:szCs w:val="28"/>
         </w:rPr>
         <w:tab/>
-      </w:r>
-      <w:r>
-        <w:rPr>
-          <w:color w:val="4966AC"/>
-          <w:spacing w:val="-2"/>
-          <w:sz w:val="28"/>
-          <w:szCs w:val="28"/>
-        </w:rPr>
         <w:t>Honor &amp; Awards</w:t>
       </w:r>
     </w:p>
@@ -8245,8 +8467,19 @@
                 <w:sz w:val="16"/>
                 <w:szCs w:val="22"/>
               </w:rPr>
-              <w:t>TCS on the spot award</w:t>
+              <w:t xml:space="preserve">TCS on the spot </w:t>
             </w:r>
+            <w:proofErr w:type="gramStart"/>
+            <w:r>
+              <w:rPr>
+                <w:color w:val="000007"/>
+                <w:spacing w:val="-2"/>
+                <w:sz w:val="16"/>
+                <w:szCs w:val="22"/>
+              </w:rPr>
+              <w:t>award</w:t>
+            </w:r>
+            <w:proofErr w:type="gramEnd"/>
           </w:p>
           <w:p>
             <w:pPr>
@@ -8319,7 +8552,7 @@
         <v:path o:extrusionok="f" gradientshapeok="t" o:connecttype="rect"/>
         <o:lock v:ext="edit" aspectratio="t"/>
       </v:shapetype>
-      <v:shape id="_x0000_i1480" type="#_x0000_t75" style="width:121.5pt;height:142.5pt;visibility:visible;mso-wrap-style:square" o:bullet="t">
+      <v:shape id="_x0000_i1041" type="#_x0000_t75" style="width:121.5pt;height:142.5pt;visibility:visible;mso-wrap-style:square" o:bullet="t">
         <v:imagedata r:id="rId1" o:title=""/>
         <o:lock v:ext="edit" aspectratio="f"/>
       </v:shape>
@@ -9901,6 +10134,7 @@
   <w:style w:type="character" w:default="1" w:styleId="DefaultParagraphFont">
     <w:name w:val="Default Paragraph Font"/>
     <w:uiPriority w:val="1"/>
+    <w:semiHidden/>
     <w:unhideWhenUsed/>
   </w:style>
   <w:style w:type="table" w:default="1" w:styleId="TableNormal">
@@ -10097,6 +10331,29 @@
       <w:bCs/>
       <w:kern w:val="0"/>
       <w14:ligatures w14:val="none"/>
+    </w:rPr>
+  </w:style>
+  <w:style w:type="character" w:styleId="Hyperlink">
+    <w:name w:val="Hyperlink"/>
+    <w:basedOn w:val="DefaultParagraphFont"/>
+    <w:uiPriority w:val="99"/>
+    <w:unhideWhenUsed/>
+    <w:rsid w:val="008821FF"/>
+    <w:rPr>
+      <w:color w:val="0563C1" w:themeColor="hyperlink"/>
+      <w:u w:val="single"/>
+    </w:rPr>
+  </w:style>
+  <w:style w:type="character" w:styleId="UnresolvedMention">
+    <w:name w:val="Unresolved Mention"/>
+    <w:basedOn w:val="DefaultParagraphFont"/>
+    <w:uiPriority w:val="99"/>
+    <w:semiHidden/>
+    <w:unhideWhenUsed/>
+    <w:rsid w:val="008821FF"/>
+    <w:rPr>
+      <w:color w:val="605E5C"/>
+      <w:shd w:val="clear" w:color="auto" w:fill="E1DFDD"/>
     </w:rPr>
   </w:style>
 </w:styles>

</xml_diff>